<commit_message>
Add BBU ERROR to 上市保障手册
</commit_message>
<xml_diff>
--- a/上市保障/上市保障手册.docx
+++ b/上市保障/上市保障手册.docx
@@ -1016,9 +1016,6 @@
     <w:p>
       <w:pPr>
         <w:ind w:firstLineChars="200" w:firstLine="420"/>
-        <w:rPr>
-          <w:rFonts w:hint="eastAsia"/>
-        </w:rPr>
       </w:pPr>
       <w:r>
         <w:rPr>
@@ -1054,6 +1051,272 @@
         <w:pStyle w:val="3"/>
       </w:pPr>
       <w:r>
+        <w:t>1154</w:t>
+      </w:r>
+      <w:r>
+        <w:rPr>
+          <w:rFonts w:hint="eastAsia"/>
+        </w:rPr>
+        <w:t>--</w:t>
+      </w:r>
+      <w:r>
+        <w:t>SS_SEC_</w:t>
+      </w:r>
+      <w:r>
+        <w:rPr>
+          <w:rFonts w:hint="eastAsia"/>
+        </w:rPr>
+        <w:t>CAN_BAT_REP</w:t>
+      </w:r>
+    </w:p>
+    <w:p>
+      <w:pPr>
+        <w:ind w:firstLineChars="200" w:firstLine="420"/>
+        <w:rPr>
+          <w:rFonts w:ascii="宋体" w:hAnsi="宋体"/>
+          <w:color w:val="000000"/>
+        </w:rPr>
+      </w:pPr>
+      <w:r>
+        <w:rPr>
+          <w:rFonts w:ascii="宋体" w:hAnsi="宋体" w:hint="eastAsia"/>
+          <w:color w:val="000000"/>
+        </w:rPr>
+        <w:t>错误码含义：</w:t>
+      </w:r>
+      <w:r>
+        <w:rPr>
+          <w:rFonts w:ascii="宋体" w:hAnsi="宋体" w:hint="eastAsia"/>
+          <w:color w:val="000000"/>
+        </w:rPr>
+        <w:t>canister</w:t>
+      </w:r>
+      <w:r>
+        <w:rPr>
+          <w:rFonts w:ascii="宋体" w:hAnsi="宋体"/>
+          <w:color w:val="000000"/>
+        </w:rPr>
+        <w:t xml:space="preserve"> battery replace</w:t>
+      </w:r>
+      <w:r>
+        <w:rPr>
+          <w:rFonts w:ascii="宋体" w:hAnsi="宋体" w:hint="eastAsia"/>
+          <w:color w:val="000000"/>
+        </w:rPr>
+        <w:t>，</w:t>
+      </w:r>
+      <w:r>
+        <w:rPr>
+          <w:rFonts w:ascii="宋体" w:hAnsi="宋体"/>
+          <w:color w:val="000000"/>
+        </w:rPr>
+        <w:t>提示更换</w:t>
+      </w:r>
+      <w:r>
+        <w:rPr>
+          <w:rFonts w:ascii="宋体" w:hAnsi="宋体" w:hint="eastAsia"/>
+          <w:color w:val="000000"/>
+        </w:rPr>
+        <w:t xml:space="preserve">BBU，通常是由NODE ERROR </w:t>
+      </w:r>
+      <w:r>
+        <w:rPr>
+          <w:rFonts w:ascii="宋体" w:hAnsi="宋体"/>
+          <w:color w:val="000000"/>
+        </w:rPr>
+        <w:t>0x</w:t>
+      </w:r>
+      <w:r>
+        <w:rPr>
+          <w:rFonts w:ascii="宋体" w:hAnsi="宋体" w:hint="eastAsia"/>
+          <w:color w:val="000000"/>
+        </w:rPr>
+        <w:t>652触发，0x</w:t>
+      </w:r>
+      <w:r>
+        <w:rPr>
+          <w:rFonts w:ascii="宋体" w:hAnsi="宋体"/>
+          <w:color w:val="000000"/>
+        </w:rPr>
+        <w:t>652表示</w:t>
+      </w:r>
+      <w:r>
+        <w:rPr>
+          <w:rFonts w:ascii="宋体" w:hAnsi="宋体" w:hint="eastAsia"/>
+          <w:color w:val="000000"/>
+        </w:rPr>
+        <w:t>BBU故障（无法充电/无法放电/通信失败/内部放电失败等）</w:t>
+      </w:r>
+      <w:r>
+        <w:rPr>
+          <w:rFonts w:ascii="宋体" w:hAnsi="宋体" w:hint="eastAsia"/>
+          <w:color w:val="000000"/>
+        </w:rPr>
+        <w:t>，详细原因可以从日志中看出，如：</w:t>
+      </w:r>
+    </w:p>
+    <w:tbl>
+      <w:tblPr>
+        <w:tblStyle w:val="a4"/>
+        <w:tblW w:w="10485" w:type="dxa"/>
+        <w:tblLook w:val="04A0" w:firstRow="1" w:lastRow="0" w:firstColumn="1" w:lastColumn="0" w:noHBand="0" w:noVBand="1"/>
+      </w:tblPr>
+      <w:tblGrid>
+        <w:gridCol w:w="10485"/>
+      </w:tblGrid>
+      <w:tr>
+        <w:tc>
+          <w:tcPr>
+            <w:tcW w:w="10485" w:type="dxa"/>
+            <w:shd w:val="clear" w:color="auto" w:fill="F2F2F2" w:themeFill="background1" w:themeFillShade="F2"/>
+          </w:tcPr>
+          <w:p>
+            <w:pPr>
+              <w:pStyle w:val="a3"/>
+              <w:ind w:left="57" w:firstLineChars="0" w:firstLine="0"/>
+            </w:pPr>
+            <w:r>
+              <w:rPr>
+                <w:color w:val="1F497D"/>
+                <w:sz w:val="20"/>
+              </w:rPr>
+              <w:t>(@ Thu Jan  4 15:25:58.830625 2018) ecmgr_platform_report_node_error: error=</w:t>
+            </w:r>
+            <w:r>
+              <w:rPr>
+                <w:color w:val="FF0000"/>
+                <w:sz w:val="20"/>
+              </w:rPr>
+              <w:t>0x652</w:t>
+            </w:r>
+            <w:r>
+              <w:rPr>
+                <w:color w:val="1F497D"/>
+                <w:sz w:val="20"/>
+              </w:rPr>
+              <w:t xml:space="preserve"> sense=Operational fault (</w:t>
+            </w:r>
+            <w:r>
+              <w:rPr>
+                <w:color w:val="FF0000"/>
+                <w:sz w:val="20"/>
+              </w:rPr>
+              <w:t>test load</w:t>
+            </w:r>
+            <w:r>
+              <w:rPr>
+                <w:color w:val="1F497D"/>
+                <w:sz w:val="20"/>
+              </w:rPr>
+              <w:t>)</w:t>
+            </w:r>
+          </w:p>
+        </w:tc>
+      </w:tr>
+    </w:tbl>
+    <w:p>
+      <w:pPr>
+        <w:ind w:firstLineChars="200" w:firstLine="420"/>
+        <w:rPr>
+          <w:rFonts w:ascii="宋体" w:hAnsi="宋体" w:hint="eastAsia"/>
+          <w:color w:val="000000"/>
+        </w:rPr>
+      </w:pPr>
+      <w:r>
+        <w:rPr>
+          <w:rFonts w:ascii="宋体" w:hAnsi="宋体"/>
+          <w:color w:val="000000"/>
+        </w:rPr>
+        <w:t>Test load</w:t>
+      </w:r>
+      <w:r>
+        <w:rPr>
+          <w:rFonts w:ascii="宋体" w:hAnsi="宋体" w:hint="eastAsia"/>
+          <w:color w:val="000000"/>
+        </w:rPr>
+        <w:t>表示内部</w:t>
+      </w:r>
+      <w:r>
+        <w:rPr>
+          <w:rFonts w:ascii="宋体" w:hAnsi="宋体"/>
+          <w:color w:val="000000"/>
+        </w:rPr>
+        <w:t xml:space="preserve"> </w:t>
+      </w:r>
+      <w:r>
+        <w:rPr>
+          <w:rFonts w:ascii="宋体" w:hAnsi="宋体" w:hint="eastAsia"/>
+          <w:color w:val="000000"/>
+        </w:rPr>
+        <w:t>测试失败；开启内部放电时，</w:t>
+      </w:r>
+      <w:r>
+        <w:rPr>
+          <w:rFonts w:ascii="宋体" w:hAnsi="宋体"/>
+          <w:color w:val="000000"/>
+        </w:rPr>
+        <w:t>BBU</w:t>
+      </w:r>
+      <w:r>
+        <w:rPr>
+          <w:rFonts w:ascii="宋体" w:hAnsi="宋体" w:hint="eastAsia"/>
+          <w:color w:val="000000"/>
+        </w:rPr>
+        <w:t>内部检测芯片应检测到</w:t>
+      </w:r>
+      <w:r>
+        <w:rPr>
+          <w:rFonts w:ascii="宋体" w:hAnsi="宋体"/>
+          <w:color w:val="000000"/>
+        </w:rPr>
+        <w:t>200mA</w:t>
+      </w:r>
+      <w:r>
+        <w:rPr>
+          <w:rFonts w:ascii="宋体" w:hAnsi="宋体" w:hint="eastAsia"/>
+          <w:color w:val="000000"/>
+        </w:rPr>
+        <w:t>左右的小电流，如果检测不到就会报错；</w:t>
+      </w:r>
+      <w:r>
+        <w:rPr>
+          <w:rFonts w:ascii="宋体" w:hAnsi="宋体" w:hint="eastAsia"/>
+          <w:color w:val="000000"/>
+        </w:rPr>
+        <w:t>通常原因为</w:t>
+      </w:r>
+      <w:r>
+        <w:rPr>
+          <w:rFonts w:ascii="宋体" w:hAnsi="宋体"/>
+          <w:color w:val="000000"/>
+        </w:rPr>
+        <w:t>BBU</w:t>
+      </w:r>
+      <w:r>
+        <w:rPr>
+          <w:rFonts w:ascii="宋体" w:hAnsi="宋体" w:hint="eastAsia"/>
+          <w:color w:val="000000"/>
+        </w:rPr>
+        <w:t>内部回路有问题或者单体故障</w:t>
+      </w:r>
+      <w:r>
+        <w:rPr>
+          <w:rFonts w:ascii="宋体" w:hAnsi="宋体" w:hint="eastAsia"/>
+          <w:color w:val="000000"/>
+        </w:rPr>
+        <w:t>，看到此日志通常可以联系硬件人员分析。</w:t>
+      </w:r>
+      <w:bookmarkStart w:id="1" w:name="_GoBack"/>
+      <w:bookmarkEnd w:id="1"/>
+    </w:p>
+    <w:p>
+      <w:pPr>
+        <w:pStyle w:val="3"/>
+        <w:rPr>
+          <w:rFonts w:hint="eastAsia"/>
+        </w:rPr>
+      </w:pPr>
+      <w:r>
         <w:t>1299</w:t>
       </w:r>
       <w:r>
@@ -1363,9 +1626,6 @@
     <w:p>
       <w:pPr>
         <w:jc w:val="center"/>
-        <w:rPr>
-          <w:rFonts w:hint="eastAsia"/>
-        </w:rPr>
       </w:pPr>
       <w:r>
         <w:rPr>
@@ -1412,8 +1672,6 @@
           </wp:inline>
         </w:drawing>
       </w:r>
-      <w:bookmarkStart w:id="1" w:name="_GoBack"/>
-      <w:bookmarkEnd w:id="1"/>
     </w:p>
     <w:sectPr>
       <w:pgSz w:w="11906" w:h="16838"/>
@@ -2652,7 +2910,7 @@
 </file>
 
 <file path=customXml/itemProps1.xml><?xml version="1.0" encoding="utf-8"?>
-<ds:datastoreItem xmlns:ds="http://schemas.openxmlformats.org/officeDocument/2006/customXml" ds:itemID="{B97F64EE-8456-488D-8DB9-63C91DEECABE}">
+<ds:datastoreItem xmlns:ds="http://schemas.openxmlformats.org/officeDocument/2006/customXml" ds:itemID="{79C33C56-B228-4781-B2ED-FE66F8590DB5}">
   <ds:schemaRefs>
     <ds:schemaRef ds:uri="http://schemas.openxmlformats.org/officeDocument/2006/bibliography"/>
   </ds:schemaRefs>

</xml_diff>